<commit_message>
Finalizado documento de alcance.
</commit_message>
<xml_diff>
--- a/Proyecto/Entrega 1/Documento de alcance.docx
+++ b/Proyecto/Entrega 1/Documento de alcance.docx
@@ -17,18 +17,52 @@
             <w:tcW w:w="8494" w:type="dxa"/>
           </w:tcPr>
           <w:p>
-            <w:r>
+            <w:pPr>
+              <w:rPr>
+                <w:rFonts w:cstheme="minorHAnsi"/>
+                <w:sz w:val="24"/>
+                <w:szCs w:val="24"/>
+              </w:rPr>
+            </w:pPr>
+            <w:r>
+              <w:rPr>
+                <w:rFonts w:cstheme="minorHAnsi"/>
+                <w:sz w:val="24"/>
+                <w:szCs w:val="24"/>
+              </w:rPr>
               <w:t>Título del proyecto:</w:t>
             </w:r>
             <w:r>
+              <w:rPr>
+                <w:rFonts w:cstheme="minorHAnsi"/>
+                <w:sz w:val="24"/>
+                <w:szCs w:val="24"/>
+              </w:rPr>
               <w:t xml:space="preserve"> Tablero de Control Interactivo</w:t>
             </w:r>
           </w:p>
           <w:p>
-            <w:r>
+            <w:pPr>
+              <w:rPr>
+                <w:rFonts w:cstheme="minorHAnsi"/>
+                <w:sz w:val="24"/>
+                <w:szCs w:val="24"/>
+              </w:rPr>
+            </w:pPr>
+            <w:r>
+              <w:rPr>
+                <w:rFonts w:cstheme="minorHAnsi"/>
+                <w:sz w:val="24"/>
+                <w:szCs w:val="24"/>
+              </w:rPr>
               <w:t>Fecha:                                                                                            Preparado por:</w:t>
             </w:r>
             <w:r>
+              <w:rPr>
+                <w:rFonts w:cstheme="minorHAnsi"/>
+                <w:sz w:val="24"/>
+                <w:szCs w:val="24"/>
+              </w:rPr>
               <w:t xml:space="preserve"> Comisión 1</w:t>
             </w:r>
           </w:p>
@@ -42,52 +76,61 @@
           <w:tcPr>
             <w:tcW w:w="8494" w:type="dxa"/>
           </w:tcPr>
-          <w:p/>
-          <w:p>
-            <w:pPr>
-              <w:rPr>
+          <w:p>
+            <w:pPr>
+              <w:rPr>
+                <w:rFonts w:cstheme="minorHAnsi"/>
+                <w:sz w:val="24"/>
+                <w:szCs w:val="24"/>
+              </w:rPr>
+            </w:pPr>
+          </w:p>
+          <w:p>
+            <w:pPr>
+              <w:rPr>
+                <w:rFonts w:cstheme="minorHAnsi"/>
                 <w:sz w:val="24"/>
                 <w:szCs w:val="24"/>
                 <w:lang w:val="es-ES"/>
               </w:rPr>
             </w:pPr>
             <w:r>
+              <w:rPr>
+                <w:rFonts w:cstheme="minorHAnsi"/>
+                <w:sz w:val="24"/>
+                <w:szCs w:val="24"/>
+              </w:rPr>
               <w:t>Justificación:</w:t>
             </w:r>
             <w:r>
               <w:rPr>
+                <w:rFonts w:cstheme="minorHAnsi"/>
                 <w:sz w:val="24"/>
                 <w:szCs w:val="24"/>
                 <w:lang w:val="es-ES"/>
               </w:rPr>
-              <w:t xml:space="preserve"> </w:t>
-            </w:r>
-            <w:r>
-              <w:rPr>
+              <w:t xml:space="preserve"> El Director Nacional de Gobernanza e Integración de los Sistemas de Salud propuso la creación de un Tablero de Control Interactivo con el fin de asistir en la lucha contra el coronavirus. Así lo anunció el gobierno a través de la Resolución 1330/2020, donde se destaca la necesidad de monitorear en tiempo real los ingresos y egresos de pacientes en las camas de terapia intensiva, la cantidad de respiradores y otros recursos críticos disponibles en los distintos establecimientos de salud con internación.</w:t>
+            </w:r>
+          </w:p>
+          <w:p>
+            <w:pPr>
+              <w:rPr>
+                <w:rFonts w:cstheme="minorHAnsi"/>
                 <w:sz w:val="24"/>
                 <w:szCs w:val="24"/>
                 <w:lang w:val="es-ES"/>
               </w:rPr>
-              <w:t>E</w:t>
-            </w:r>
-            <w:r>
-              <w:rPr>
-                <w:sz w:val="24"/>
-                <w:szCs w:val="24"/>
-                <w:lang w:val="es-ES"/>
-              </w:rPr>
-              <w:t>l Director Nacional de Gobernanza e Integración de los Sistemas de Salud</w:t>
-            </w:r>
-            <w:r>
-              <w:rPr>
-                <w:sz w:val="24"/>
-                <w:szCs w:val="24"/>
-                <w:lang w:val="es-ES"/>
-              </w:rPr>
-              <w:t xml:space="preserve"> propuso la creación de un Tablero de Control Interactivo con el fin de asistir en la lucha contra el coronavirus. Así lo anunció el gobierno a través de la Resolución 1330/2020, donde se destaca la necesidad de monitorear en tiempo real los ingresos y egresos de pacientes en las camas de terapia intensiva, la cantidad de respiradores y otros recursos críticos disponibles en los distintos establecimientos de salud con internación.</w:t>
-            </w:r>
-          </w:p>
-          <w:p/>
+            </w:pPr>
+          </w:p>
+          <w:p>
+            <w:pPr>
+              <w:rPr>
+                <w:rFonts w:cstheme="minorHAnsi"/>
+                <w:sz w:val="24"/>
+                <w:szCs w:val="24"/>
+              </w:rPr>
+            </w:pPr>
+          </w:p>
         </w:tc>
       </w:tr>
       <w:tr>
@@ -99,46 +142,498 @@
             <w:tcW w:w="8494" w:type="dxa"/>
           </w:tcPr>
           <w:p>
-            <w:r>
+            <w:pPr>
+              <w:rPr>
+                <w:rFonts w:cstheme="minorHAnsi"/>
+                <w:sz w:val="24"/>
+                <w:szCs w:val="24"/>
+              </w:rPr>
+            </w:pPr>
+            <w:r>
+              <w:rPr>
+                <w:rFonts w:cstheme="minorHAnsi"/>
+                <w:sz w:val="24"/>
+                <w:szCs w:val="24"/>
+              </w:rPr>
               <w:t>Características y Requerimientos del producto</w:t>
             </w:r>
           </w:p>
-          <w:p/>
-          <w:p>
-            <w:pPr>
-              <w:pStyle w:val="Prrafodelista"/>
-              <w:numPr>
-                <w:ilvl w:val="0"/>
-                <w:numId w:val="1"/>
-              </w:numPr>
-            </w:pPr>
-            <w:r>
-              <w:t>Modulo de registro de datos: El sistema permitirá a los usuarios autorizados de cada establecimiento de salud la carga de los datos correspondientes al estado de los recursos críticos.</w:t>
-            </w:r>
-          </w:p>
-          <w:p>
-            <w:pPr>
-              <w:pStyle w:val="Prrafodelista"/>
-            </w:pPr>
-          </w:p>
-          <w:p>
-            <w:pPr>
-              <w:pStyle w:val="Prrafodelista"/>
-              <w:numPr>
-                <w:ilvl w:val="0"/>
-                <w:numId w:val="1"/>
-              </w:numPr>
-            </w:pPr>
-            <w:r>
-              <w:t>Tablero de Control: Se contará con una interfaz de visualización que ofrezca paneles con la información organizada de manera que sea fácil de consultar. Se podrán consultar los datos críticos que se deseen, así como también, cada encargado del monitoreo a nivel provincial podrá consultar la carga diaria de cada establecimiento de salud.</w:t>
-            </w:r>
-          </w:p>
-          <w:p>
-            <w:pPr>
-              <w:pStyle w:val="Prrafodelista"/>
-            </w:pPr>
-          </w:p>
-          <w:p/>
+          <w:p>
+            <w:pPr>
+              <w:rPr>
+                <w:rFonts w:cstheme="minorHAnsi"/>
+                <w:sz w:val="24"/>
+                <w:szCs w:val="24"/>
+              </w:rPr>
+            </w:pPr>
+          </w:p>
+          <w:p>
+            <w:pPr>
+              <w:pStyle w:val="Prrafodelista"/>
+              <w:numPr>
+                <w:ilvl w:val="0"/>
+                <w:numId w:val="5"/>
+              </w:numPr>
+              <w:rPr>
+                <w:rFonts w:cstheme="minorHAnsi"/>
+                <w:sz w:val="24"/>
+                <w:szCs w:val="24"/>
+              </w:rPr>
+            </w:pPr>
+            <w:r>
+              <w:rPr>
+                <w:rFonts w:cstheme="minorHAnsi"/>
+                <w:sz w:val="24"/>
+                <w:szCs w:val="24"/>
+              </w:rPr>
+              <w:t>Carga de datos: El sistema permitirá a los encargados de cada establecimiento de salud la carga de datos relativos al estado de los recursos críticos.</w:t>
+            </w:r>
+          </w:p>
+          <w:p>
+            <w:pPr>
+              <w:pStyle w:val="Prrafodelista"/>
+              <w:rPr>
+                <w:rFonts w:cstheme="minorHAnsi"/>
+                <w:sz w:val="24"/>
+                <w:szCs w:val="24"/>
+              </w:rPr>
+            </w:pPr>
+          </w:p>
+          <w:p>
+            <w:pPr>
+              <w:pStyle w:val="Prrafodelista"/>
+              <w:numPr>
+                <w:ilvl w:val="0"/>
+                <w:numId w:val="5"/>
+              </w:numPr>
+              <w:rPr>
+                <w:rFonts w:cstheme="minorHAnsi"/>
+                <w:sz w:val="24"/>
+                <w:szCs w:val="24"/>
+              </w:rPr>
+            </w:pPr>
+            <w:r>
+              <w:rPr>
+                <w:rFonts w:cstheme="minorHAnsi"/>
+                <w:sz w:val="24"/>
+                <w:szCs w:val="24"/>
+              </w:rPr>
+              <w:t xml:space="preserve">Consulta de datos: </w:t>
+            </w:r>
+            <w:r>
+              <w:rPr>
+                <w:rFonts w:cstheme="minorHAnsi"/>
+                <w:sz w:val="24"/>
+                <w:szCs w:val="24"/>
+              </w:rPr>
+              <w:t>Las autoridades nacionales contaran con la posibilidad de consultar</w:t>
+            </w:r>
+            <w:r>
+              <w:rPr>
+                <w:rFonts w:cstheme="minorHAnsi"/>
+                <w:sz w:val="24"/>
+                <w:szCs w:val="24"/>
+              </w:rPr>
+              <w:t xml:space="preserve"> la información a nivel nacional y cada autoridad sanitaria local podrá acceder a los datos de sus respectivas jurisdicciones.</w:t>
+            </w:r>
+            <w:r>
+              <w:rPr>
+                <w:rFonts w:cstheme="minorHAnsi"/>
+                <w:sz w:val="24"/>
+                <w:szCs w:val="24"/>
+              </w:rPr>
+              <w:t xml:space="preserve"> </w:t>
+            </w:r>
+          </w:p>
+          <w:p>
+            <w:pPr>
+              <w:rPr>
+                <w:rFonts w:cstheme="minorHAnsi"/>
+                <w:sz w:val="24"/>
+                <w:szCs w:val="24"/>
+              </w:rPr>
+            </w:pPr>
+          </w:p>
+          <w:p>
+            <w:pPr>
+              <w:pStyle w:val="Prrafodelista"/>
+              <w:numPr>
+                <w:ilvl w:val="0"/>
+                <w:numId w:val="5"/>
+              </w:numPr>
+              <w:rPr>
+                <w:rFonts w:cstheme="minorHAnsi"/>
+                <w:sz w:val="24"/>
+                <w:szCs w:val="24"/>
+              </w:rPr>
+            </w:pPr>
+            <w:r>
+              <w:rPr>
+                <w:rFonts w:cstheme="minorHAnsi"/>
+                <w:sz w:val="24"/>
+                <w:szCs w:val="24"/>
+              </w:rPr>
+              <w:t>Control de carga de datos: Los responsables de cada jurisdicción podrán supervisar la carga de datos por parte de cada establecimiento de salud</w:t>
+            </w:r>
+            <w:r>
+              <w:rPr>
+                <w:rFonts w:cstheme="minorHAnsi"/>
+                <w:sz w:val="24"/>
+                <w:szCs w:val="24"/>
+              </w:rPr>
+              <w:t xml:space="preserve"> bajo su cargo</w:t>
+            </w:r>
+            <w:r>
+              <w:rPr>
+                <w:rFonts w:cstheme="minorHAnsi"/>
+                <w:sz w:val="24"/>
+                <w:szCs w:val="24"/>
+              </w:rPr>
+              <w:t>.</w:t>
+            </w:r>
+          </w:p>
+          <w:p>
+            <w:pPr>
+              <w:rPr>
+                <w:rFonts w:cstheme="minorHAnsi"/>
+                <w:sz w:val="24"/>
+                <w:szCs w:val="24"/>
+              </w:rPr>
+            </w:pPr>
+          </w:p>
+          <w:p>
+            <w:pPr>
+              <w:pStyle w:val="Prrafodelista"/>
+              <w:numPr>
+                <w:ilvl w:val="0"/>
+                <w:numId w:val="5"/>
+              </w:numPr>
+              <w:rPr>
+                <w:rFonts w:cstheme="minorHAnsi"/>
+                <w:sz w:val="24"/>
+                <w:szCs w:val="24"/>
+              </w:rPr>
+            </w:pPr>
+            <w:r>
+              <w:rPr>
+                <w:rFonts w:cstheme="minorHAnsi"/>
+                <w:sz w:val="24"/>
+                <w:szCs w:val="24"/>
+              </w:rPr>
+              <w:t>Facilidad de uso: El sistema debe permitir visualizar y buscar los datos de forma ágil y simple.</w:t>
+            </w:r>
+            <w:r>
+              <w:rPr>
+                <w:rFonts w:cstheme="minorHAnsi"/>
+                <w:sz w:val="24"/>
+                <w:szCs w:val="24"/>
+              </w:rPr>
+              <w:t xml:space="preserve"> Además, la carga de datos debe ser posible realizarse de manera intuitiva.</w:t>
+            </w:r>
+            <w:r>
+              <w:rPr>
+                <w:rFonts w:cstheme="minorHAnsi"/>
+                <w:sz w:val="24"/>
+                <w:szCs w:val="24"/>
+              </w:rPr>
+              <w:t xml:space="preserve"> Las funcionalidades del sistema deben responder al usuario en tiempos menores a los 10 segundos.</w:t>
+            </w:r>
+          </w:p>
+          <w:p>
+            <w:pPr>
+              <w:pStyle w:val="Prrafodelista"/>
+              <w:rPr>
+                <w:rFonts w:cstheme="minorHAnsi"/>
+                <w:sz w:val="24"/>
+                <w:szCs w:val="24"/>
+              </w:rPr>
+            </w:pPr>
+          </w:p>
+          <w:p>
+            <w:pPr>
+              <w:pStyle w:val="Prrafodelista"/>
+              <w:numPr>
+                <w:ilvl w:val="0"/>
+                <w:numId w:val="5"/>
+              </w:numPr>
+              <w:rPr>
+                <w:rFonts w:cstheme="minorHAnsi"/>
+                <w:sz w:val="24"/>
+                <w:szCs w:val="24"/>
+              </w:rPr>
+            </w:pPr>
+            <w:r>
+              <w:rPr>
+                <w:rFonts w:cstheme="minorHAnsi"/>
+                <w:sz w:val="24"/>
+                <w:szCs w:val="24"/>
+              </w:rPr>
+              <w:t>El tiempo de aprendizaje del sistema por un usuario debe ser menor a 30 minutos.</w:t>
+            </w:r>
+          </w:p>
+          <w:p>
+            <w:pPr>
+              <w:rPr>
+                <w:rFonts w:cstheme="minorHAnsi"/>
+                <w:sz w:val="24"/>
+                <w:szCs w:val="24"/>
+              </w:rPr>
+            </w:pPr>
+          </w:p>
+          <w:p>
+            <w:pPr>
+              <w:pStyle w:val="Prrafodelista"/>
+              <w:numPr>
+                <w:ilvl w:val="0"/>
+                <w:numId w:val="5"/>
+              </w:numPr>
+              <w:rPr>
+                <w:rFonts w:cstheme="minorHAnsi"/>
+                <w:sz w:val="24"/>
+                <w:szCs w:val="24"/>
+              </w:rPr>
+            </w:pPr>
+            <w:r>
+              <w:rPr>
+                <w:rFonts w:cstheme="minorHAnsi"/>
+                <w:sz w:val="24"/>
+                <w:szCs w:val="24"/>
+              </w:rPr>
+              <w:t>El sistema debe poder utilizarse en equipos que utilicen cualquier sistema operativo.</w:t>
+            </w:r>
+          </w:p>
+          <w:p>
+            <w:pPr>
+              <w:rPr>
+                <w:rFonts w:cstheme="minorHAnsi"/>
+                <w:sz w:val="24"/>
+                <w:szCs w:val="24"/>
+              </w:rPr>
+            </w:pPr>
+          </w:p>
+          <w:p>
+            <w:pPr>
+              <w:pStyle w:val="Prrafodelista"/>
+              <w:numPr>
+                <w:ilvl w:val="0"/>
+                <w:numId w:val="5"/>
+              </w:numPr>
+              <w:rPr>
+                <w:rFonts w:cstheme="minorHAnsi"/>
+                <w:sz w:val="24"/>
+                <w:szCs w:val="24"/>
+              </w:rPr>
+            </w:pPr>
+            <w:r>
+              <w:rPr>
+                <w:rFonts w:cstheme="minorHAnsi"/>
+                <w:sz w:val="24"/>
+                <w:szCs w:val="24"/>
+              </w:rPr>
+              <w:t>El programa debe ser liviano para que pueda ser ejecutado con facilidad en cualquier equipo de los establecimientos de salud.</w:t>
+            </w:r>
+          </w:p>
+          <w:p>
+            <w:pPr>
+              <w:rPr>
+                <w:rFonts w:cstheme="minorHAnsi"/>
+                <w:sz w:val="24"/>
+                <w:szCs w:val="24"/>
+              </w:rPr>
+            </w:pPr>
+          </w:p>
+          <w:p>
+            <w:pPr>
+              <w:pStyle w:val="Prrafodelista"/>
+              <w:numPr>
+                <w:ilvl w:val="0"/>
+                <w:numId w:val="5"/>
+              </w:numPr>
+              <w:rPr>
+                <w:rFonts w:cstheme="minorHAnsi"/>
+                <w:sz w:val="24"/>
+                <w:szCs w:val="24"/>
+              </w:rPr>
+            </w:pPr>
+            <w:r>
+              <w:rPr>
+                <w:rFonts w:cstheme="minorHAnsi"/>
+                <w:sz w:val="24"/>
+                <w:szCs w:val="24"/>
+              </w:rPr>
+              <w:t>Tanto la carga de datos como la consulta de los mismos debe estar disponible las 24 horas, los 7 días de la semana, con tiempos aceptables de caída no mayores a los 30 minutos</w:t>
+            </w:r>
+            <w:r>
+              <w:rPr>
+                <w:rFonts w:cstheme="minorHAnsi"/>
+                <w:sz w:val="24"/>
+                <w:szCs w:val="24"/>
+              </w:rPr>
+              <w:t xml:space="preserve"> y tiempos de mantenimiento que no superen 1 hora en horarios de poco uso.</w:t>
+            </w:r>
+          </w:p>
+          <w:p>
+            <w:pPr>
+              <w:rPr>
+                <w:rFonts w:cstheme="minorHAnsi"/>
+                <w:sz w:val="24"/>
+                <w:szCs w:val="24"/>
+              </w:rPr>
+            </w:pPr>
+          </w:p>
+          <w:p>
+            <w:pPr>
+              <w:pStyle w:val="Prrafodelista"/>
+              <w:numPr>
+                <w:ilvl w:val="0"/>
+                <w:numId w:val="5"/>
+              </w:numPr>
+              <w:rPr>
+                <w:rFonts w:cstheme="minorHAnsi"/>
+                <w:sz w:val="24"/>
+                <w:szCs w:val="24"/>
+              </w:rPr>
+            </w:pPr>
+            <w:r>
+              <w:rPr>
+                <w:rFonts w:cstheme="minorHAnsi"/>
+                <w:sz w:val="24"/>
+                <w:szCs w:val="24"/>
+              </w:rPr>
+              <w:lastRenderedPageBreak/>
+              <w:t>El sistema debe ser lo suficientemente seguro para que nadie ajeno a las autoridades habilitadas pueda utilizarlo</w:t>
+            </w:r>
+            <w:r>
+              <w:rPr>
+                <w:rFonts w:cstheme="minorHAnsi"/>
+                <w:sz w:val="24"/>
+                <w:szCs w:val="24"/>
+              </w:rPr>
+              <w:t>, permitiendo que solo estos accedan utilizando un usuario y contraseña</w:t>
+            </w:r>
+            <w:r>
+              <w:rPr>
+                <w:rFonts w:cstheme="minorHAnsi"/>
+                <w:sz w:val="24"/>
+                <w:szCs w:val="24"/>
+              </w:rPr>
+              <w:t>.</w:t>
+            </w:r>
+          </w:p>
+          <w:p>
+            <w:pPr>
+              <w:pStyle w:val="Prrafodelista"/>
+              <w:rPr>
+                <w:rFonts w:cstheme="minorHAnsi"/>
+                <w:sz w:val="24"/>
+                <w:szCs w:val="24"/>
+              </w:rPr>
+            </w:pPr>
+          </w:p>
+          <w:p>
+            <w:pPr>
+              <w:pStyle w:val="Prrafodelista"/>
+              <w:numPr>
+                <w:ilvl w:val="0"/>
+                <w:numId w:val="5"/>
+              </w:numPr>
+              <w:rPr>
+                <w:rFonts w:cstheme="minorHAnsi"/>
+                <w:sz w:val="24"/>
+                <w:szCs w:val="24"/>
+              </w:rPr>
+            </w:pPr>
+            <w:r>
+              <w:rPr>
+                <w:rFonts w:cstheme="minorHAnsi"/>
+                <w:sz w:val="24"/>
+                <w:szCs w:val="24"/>
+              </w:rPr>
+              <w:t>Las autorizaciones de acceso al sistema pueden ser cambiadas solamente por el administrados de acceso a datos.</w:t>
+            </w:r>
+          </w:p>
+          <w:p>
+            <w:pPr>
+              <w:rPr>
+                <w:rFonts w:cstheme="minorHAnsi"/>
+                <w:sz w:val="24"/>
+                <w:szCs w:val="24"/>
+              </w:rPr>
+            </w:pPr>
+          </w:p>
+          <w:p>
+            <w:pPr>
+              <w:pStyle w:val="Prrafodelista"/>
+              <w:numPr>
+                <w:ilvl w:val="0"/>
+                <w:numId w:val="5"/>
+              </w:numPr>
+              <w:rPr>
+                <w:rFonts w:cstheme="minorHAnsi"/>
+                <w:sz w:val="24"/>
+                <w:szCs w:val="24"/>
+              </w:rPr>
+            </w:pPr>
+            <w:r>
+              <w:rPr>
+                <w:rFonts w:cstheme="minorHAnsi"/>
+                <w:sz w:val="24"/>
+                <w:szCs w:val="24"/>
+              </w:rPr>
+              <w:t>El procesamiento de los datos para su visualización en el sistema ser capaz de realizarse en tiempos que no superen el minuto.</w:t>
+            </w:r>
+          </w:p>
+          <w:p>
+            <w:pPr>
+              <w:rPr>
+                <w:rFonts w:cstheme="minorHAnsi"/>
+                <w:sz w:val="24"/>
+                <w:szCs w:val="24"/>
+              </w:rPr>
+            </w:pPr>
+          </w:p>
+          <w:p>
+            <w:pPr>
+              <w:pStyle w:val="Prrafodelista"/>
+              <w:numPr>
+                <w:ilvl w:val="0"/>
+                <w:numId w:val="5"/>
+              </w:numPr>
+              <w:rPr>
+                <w:rFonts w:cstheme="minorHAnsi"/>
+                <w:sz w:val="24"/>
+                <w:szCs w:val="24"/>
+              </w:rPr>
+            </w:pPr>
+            <w:r>
+              <w:rPr>
+                <w:rFonts w:cstheme="minorHAnsi"/>
+                <w:sz w:val="24"/>
+                <w:szCs w:val="24"/>
+              </w:rPr>
+              <w:t>El sistema de carga de datos debe funcionar adecuadamente con hasta 400 usuarios en simultaneo y el sistema de visualización debe permitir ser utilizado por lo menos por 3000 usuarios.</w:t>
+            </w:r>
+          </w:p>
+          <w:p>
+            <w:pPr>
+              <w:pStyle w:val="Prrafodelista"/>
+              <w:rPr>
+                <w:rFonts w:cstheme="minorHAnsi"/>
+                <w:sz w:val="24"/>
+                <w:szCs w:val="24"/>
+              </w:rPr>
+            </w:pPr>
+          </w:p>
+          <w:p>
+            <w:pPr>
+              <w:pStyle w:val="Prrafodelista"/>
+              <w:rPr>
+                <w:rFonts w:cstheme="minorHAnsi"/>
+                <w:sz w:val="24"/>
+                <w:szCs w:val="24"/>
+              </w:rPr>
+            </w:pPr>
+          </w:p>
         </w:tc>
       </w:tr>
       <w:tr>
@@ -150,46 +645,1022 @@
             <w:tcW w:w="8494" w:type="dxa"/>
           </w:tcPr>
           <w:p>
-            <w:r>
+            <w:pPr>
+              <w:rPr>
+                <w:rFonts w:cstheme="minorHAnsi"/>
+                <w:sz w:val="24"/>
+                <w:szCs w:val="24"/>
+              </w:rPr>
+            </w:pPr>
+            <w:r>
+              <w:rPr>
+                <w:rFonts w:cstheme="minorHAnsi"/>
+                <w:sz w:val="24"/>
+                <w:szCs w:val="24"/>
+              </w:rPr>
+              <w:lastRenderedPageBreak/>
               <w:t>Resumen de Entregables del proyecto</w:t>
             </w:r>
           </w:p>
-          <w:p/>
-          <w:p>
-            <w:r>
+          <w:p>
+            <w:pPr>
+              <w:rPr>
+                <w:rFonts w:cstheme="minorHAnsi"/>
+                <w:sz w:val="24"/>
+                <w:szCs w:val="24"/>
+              </w:rPr>
+            </w:pPr>
+          </w:p>
+          <w:p>
+            <w:pPr>
+              <w:rPr>
+                <w:rFonts w:cstheme="minorHAnsi"/>
+                <w:sz w:val="24"/>
+                <w:szCs w:val="24"/>
+              </w:rPr>
+            </w:pPr>
+            <w:r>
+              <w:rPr>
+                <w:rFonts w:cstheme="minorHAnsi"/>
+                <w:sz w:val="24"/>
+                <w:szCs w:val="24"/>
+              </w:rPr>
               <w:t>Entregables relacionados a la administración del proyecto</w:t>
             </w:r>
           </w:p>
-          <w:p/>
-          <w:p/>
-          <w:p>
-            <w:r>
+          <w:p>
+            <w:pPr>
+              <w:rPr>
+                <w:rFonts w:cstheme="minorHAnsi"/>
+                <w:sz w:val="24"/>
+                <w:szCs w:val="24"/>
+              </w:rPr>
+            </w:pPr>
+          </w:p>
+          <w:p>
+            <w:pPr>
+              <w:pStyle w:val="Prrafodelista"/>
+              <w:numPr>
+                <w:ilvl w:val="0"/>
+                <w:numId w:val="3"/>
+              </w:numPr>
+              <w:rPr>
+                <w:rFonts w:cstheme="minorHAnsi"/>
+                <w:sz w:val="24"/>
+                <w:szCs w:val="24"/>
+              </w:rPr>
+            </w:pPr>
+            <w:r>
+              <w:rPr>
+                <w:rFonts w:cstheme="minorHAnsi"/>
+                <w:sz w:val="24"/>
+                <w:szCs w:val="24"/>
+              </w:rPr>
+              <w:t>Documento de planificación general.</w:t>
+            </w:r>
+          </w:p>
+          <w:p>
+            <w:pPr>
+              <w:pStyle w:val="Prrafodelista"/>
+              <w:numPr>
+                <w:ilvl w:val="0"/>
+                <w:numId w:val="3"/>
+              </w:numPr>
+              <w:rPr>
+                <w:rFonts w:cstheme="minorHAnsi"/>
+                <w:sz w:val="24"/>
+                <w:szCs w:val="24"/>
+              </w:rPr>
+            </w:pPr>
+            <w:r>
+              <w:rPr>
+                <w:rFonts w:cstheme="minorHAnsi"/>
+                <w:sz w:val="24"/>
+                <w:szCs w:val="24"/>
+              </w:rPr>
+              <w:t>Enunciado general del proyecto.</w:t>
+            </w:r>
+          </w:p>
+          <w:p>
+            <w:pPr>
+              <w:pStyle w:val="Prrafodelista"/>
+              <w:numPr>
+                <w:ilvl w:val="0"/>
+                <w:numId w:val="3"/>
+              </w:numPr>
+              <w:rPr>
+                <w:rFonts w:cstheme="minorHAnsi"/>
+                <w:sz w:val="24"/>
+                <w:szCs w:val="24"/>
+              </w:rPr>
+            </w:pPr>
+            <w:r>
+              <w:rPr>
+                <w:rFonts w:cstheme="minorHAnsi"/>
+                <w:sz w:val="24"/>
+                <w:szCs w:val="24"/>
+              </w:rPr>
+              <w:t>Documento de análisis de riesgos.</w:t>
+            </w:r>
+          </w:p>
+          <w:p>
+            <w:pPr>
+              <w:pStyle w:val="Prrafodelista"/>
+              <w:numPr>
+                <w:ilvl w:val="0"/>
+                <w:numId w:val="3"/>
+              </w:numPr>
+              <w:rPr>
+                <w:rFonts w:cstheme="minorHAnsi"/>
+                <w:sz w:val="24"/>
+                <w:szCs w:val="24"/>
+              </w:rPr>
+            </w:pPr>
+            <w:r>
+              <w:rPr>
+                <w:rFonts w:cstheme="minorHAnsi"/>
+                <w:sz w:val="24"/>
+                <w:szCs w:val="24"/>
+              </w:rPr>
+              <w:t>Plan de reducción, supervisión y gestión de riesgos.</w:t>
+            </w:r>
+          </w:p>
+          <w:p>
+            <w:pPr>
+              <w:pStyle w:val="Prrafodelista"/>
+              <w:numPr>
+                <w:ilvl w:val="0"/>
+                <w:numId w:val="3"/>
+              </w:numPr>
+              <w:rPr>
+                <w:rFonts w:cstheme="minorHAnsi"/>
+                <w:sz w:val="24"/>
+                <w:szCs w:val="24"/>
+              </w:rPr>
+            </w:pPr>
+            <w:r>
+              <w:rPr>
+                <w:rFonts w:cstheme="minorHAnsi"/>
+                <w:sz w:val="24"/>
+                <w:szCs w:val="24"/>
+              </w:rPr>
+              <w:t>Documento de requerimientos.</w:t>
+            </w:r>
+          </w:p>
+          <w:p>
+            <w:pPr>
+              <w:pStyle w:val="Prrafodelista"/>
+              <w:numPr>
+                <w:ilvl w:val="0"/>
+                <w:numId w:val="3"/>
+              </w:numPr>
+              <w:rPr>
+                <w:rFonts w:cstheme="minorHAnsi"/>
+                <w:sz w:val="24"/>
+                <w:szCs w:val="24"/>
+              </w:rPr>
+            </w:pPr>
+            <w:r>
+              <w:rPr>
+                <w:rFonts w:cstheme="minorHAnsi"/>
+                <w:sz w:val="24"/>
+                <w:szCs w:val="24"/>
+              </w:rPr>
+              <w:t>Documento de alcance.</w:t>
+            </w:r>
+          </w:p>
+          <w:p>
+            <w:pPr>
+              <w:pStyle w:val="Prrafodelista"/>
+              <w:numPr>
+                <w:ilvl w:val="0"/>
+                <w:numId w:val="3"/>
+              </w:numPr>
+              <w:rPr>
+                <w:rFonts w:cstheme="minorHAnsi"/>
+                <w:sz w:val="24"/>
+                <w:szCs w:val="24"/>
+              </w:rPr>
+            </w:pPr>
+            <w:r>
+              <w:rPr>
+                <w:rFonts w:cstheme="minorHAnsi"/>
+                <w:sz w:val="24"/>
+                <w:szCs w:val="24"/>
+              </w:rPr>
+              <w:t>Planificación de sprints 1, 2 y 3.</w:t>
+            </w:r>
+          </w:p>
+          <w:p>
+            <w:pPr>
+              <w:pStyle w:val="Prrafodelista"/>
+              <w:rPr>
+                <w:rFonts w:cstheme="minorHAnsi"/>
+                <w:sz w:val="24"/>
+                <w:szCs w:val="24"/>
+              </w:rPr>
+            </w:pPr>
+            <w:r>
+              <w:rPr>
+                <w:rFonts w:cstheme="minorHAnsi"/>
+                <w:sz w:val="24"/>
+                <w:szCs w:val="24"/>
+              </w:rPr>
+              <w:t>Incluye:</w:t>
+            </w:r>
+          </w:p>
+          <w:p>
+            <w:pPr>
+              <w:pStyle w:val="Prrafodelista"/>
+              <w:numPr>
+                <w:ilvl w:val="0"/>
+                <w:numId w:val="4"/>
+              </w:numPr>
+              <w:rPr>
+                <w:rFonts w:cstheme="minorHAnsi"/>
+                <w:sz w:val="24"/>
+                <w:szCs w:val="24"/>
+              </w:rPr>
+            </w:pPr>
+            <w:r>
+              <w:rPr>
+                <w:rFonts w:cstheme="minorHAnsi"/>
+                <w:sz w:val="24"/>
+                <w:szCs w:val="24"/>
+              </w:rPr>
+              <w:t>Análisis de requerimientos.</w:t>
+            </w:r>
+          </w:p>
+          <w:p>
+            <w:pPr>
+              <w:pStyle w:val="Prrafodelista"/>
+              <w:numPr>
+                <w:ilvl w:val="0"/>
+                <w:numId w:val="4"/>
+              </w:numPr>
+              <w:rPr>
+                <w:rFonts w:cstheme="minorHAnsi"/>
+                <w:sz w:val="24"/>
+                <w:szCs w:val="24"/>
+              </w:rPr>
+            </w:pPr>
+            <w:r>
+              <w:rPr>
+                <w:rFonts w:cstheme="minorHAnsi"/>
+                <w:sz w:val="24"/>
+                <w:szCs w:val="24"/>
+              </w:rPr>
+              <w:t>Listado de actividades.</w:t>
+            </w:r>
+          </w:p>
+          <w:p>
+            <w:pPr>
+              <w:pStyle w:val="Prrafodelista"/>
+              <w:numPr>
+                <w:ilvl w:val="0"/>
+                <w:numId w:val="4"/>
+              </w:numPr>
+              <w:rPr>
+                <w:rFonts w:cstheme="minorHAnsi"/>
+                <w:sz w:val="24"/>
+                <w:szCs w:val="24"/>
+              </w:rPr>
+            </w:pPr>
+            <w:r>
+              <w:rPr>
+                <w:rFonts w:cstheme="minorHAnsi"/>
+                <w:sz w:val="24"/>
+                <w:szCs w:val="24"/>
+              </w:rPr>
+              <w:t>Entregables y recursos asignados.</w:t>
+            </w:r>
+          </w:p>
+          <w:p>
+            <w:pPr>
+              <w:pStyle w:val="Prrafodelista"/>
+              <w:numPr>
+                <w:ilvl w:val="0"/>
+                <w:numId w:val="4"/>
+              </w:numPr>
+              <w:rPr>
+                <w:rFonts w:cstheme="minorHAnsi"/>
+                <w:sz w:val="24"/>
+                <w:szCs w:val="24"/>
+              </w:rPr>
+            </w:pPr>
+            <w:r>
+              <w:rPr>
+                <w:rFonts w:cstheme="minorHAnsi"/>
+                <w:sz w:val="24"/>
+                <w:szCs w:val="24"/>
+              </w:rPr>
+              <w:t>WBS.</w:t>
+            </w:r>
+          </w:p>
+          <w:p>
+            <w:pPr>
+              <w:pStyle w:val="Prrafodelista"/>
+              <w:numPr>
+                <w:ilvl w:val="0"/>
+                <w:numId w:val="4"/>
+              </w:numPr>
+              <w:rPr>
+                <w:rFonts w:cstheme="minorHAnsi"/>
+                <w:sz w:val="24"/>
+                <w:szCs w:val="24"/>
+              </w:rPr>
+            </w:pPr>
+            <w:r>
+              <w:rPr>
+                <w:rFonts w:cstheme="minorHAnsi"/>
+                <w:sz w:val="24"/>
+                <w:szCs w:val="24"/>
+              </w:rPr>
+              <w:t>Diagrama de red de planificación.</w:t>
+            </w:r>
+          </w:p>
+          <w:p>
+            <w:pPr>
+              <w:pStyle w:val="Prrafodelista"/>
+              <w:numPr>
+                <w:ilvl w:val="0"/>
+                <w:numId w:val="3"/>
+              </w:numPr>
+              <w:rPr>
+                <w:rFonts w:cstheme="minorHAnsi"/>
+                <w:sz w:val="24"/>
+                <w:szCs w:val="24"/>
+              </w:rPr>
+            </w:pPr>
+            <w:r>
+              <w:rPr>
+                <w:rFonts w:cstheme="minorHAnsi"/>
+                <w:sz w:val="24"/>
+                <w:szCs w:val="24"/>
+              </w:rPr>
+              <w:t>Documento de monitoreo y cierre de sprints 1, 2 y 3.</w:t>
+            </w:r>
+          </w:p>
+          <w:p>
+            <w:pPr>
+              <w:pStyle w:val="Prrafodelista"/>
+              <w:rPr>
+                <w:rFonts w:cstheme="minorHAnsi"/>
+                <w:sz w:val="24"/>
+                <w:szCs w:val="24"/>
+              </w:rPr>
+            </w:pPr>
+            <w:r>
+              <w:rPr>
+                <w:rFonts w:cstheme="minorHAnsi"/>
+                <w:sz w:val="24"/>
+                <w:szCs w:val="24"/>
+              </w:rPr>
+              <w:t>Incluye:</w:t>
+            </w:r>
+          </w:p>
+          <w:p>
+            <w:pPr>
+              <w:pStyle w:val="Prrafodelista"/>
+              <w:numPr>
+                <w:ilvl w:val="0"/>
+                <w:numId w:val="4"/>
+              </w:numPr>
+              <w:rPr>
+                <w:rFonts w:cstheme="minorHAnsi"/>
+                <w:sz w:val="24"/>
+                <w:szCs w:val="24"/>
+              </w:rPr>
+            </w:pPr>
+            <w:r>
+              <w:rPr>
+                <w:rFonts w:cstheme="minorHAnsi"/>
+                <w:sz w:val="24"/>
+                <w:szCs w:val="24"/>
+              </w:rPr>
+              <w:t>Ajustes de planificación.</w:t>
+            </w:r>
+          </w:p>
+          <w:p>
+            <w:pPr>
+              <w:pStyle w:val="Prrafodelista"/>
+              <w:numPr>
+                <w:ilvl w:val="0"/>
+                <w:numId w:val="4"/>
+              </w:numPr>
+              <w:rPr>
+                <w:rFonts w:cstheme="minorHAnsi"/>
+                <w:sz w:val="24"/>
+                <w:szCs w:val="24"/>
+              </w:rPr>
+            </w:pPr>
+            <w:r>
+              <w:rPr>
+                <w:rFonts w:cstheme="minorHAnsi"/>
+                <w:sz w:val="24"/>
+                <w:szCs w:val="24"/>
+              </w:rPr>
+              <w:t>Minutas de meeting.</w:t>
+            </w:r>
+          </w:p>
+          <w:p>
+            <w:pPr>
+              <w:pStyle w:val="Prrafodelista"/>
+              <w:numPr>
+                <w:ilvl w:val="0"/>
+                <w:numId w:val="4"/>
+              </w:numPr>
+              <w:rPr>
+                <w:rFonts w:cstheme="minorHAnsi"/>
+                <w:sz w:val="24"/>
+                <w:szCs w:val="24"/>
+              </w:rPr>
+            </w:pPr>
+            <w:r>
+              <w:rPr>
+                <w:rFonts w:cstheme="minorHAnsi"/>
+                <w:sz w:val="24"/>
+                <w:szCs w:val="24"/>
+              </w:rPr>
+              <w:t>Documento de retrospectiva y cierre de sprint.</w:t>
+            </w:r>
+          </w:p>
+          <w:p>
+            <w:pPr>
+              <w:pStyle w:val="Prrafodelista"/>
+              <w:numPr>
+                <w:ilvl w:val="0"/>
+                <w:numId w:val="4"/>
+              </w:numPr>
+              <w:rPr>
+                <w:rFonts w:cstheme="minorHAnsi"/>
+                <w:sz w:val="24"/>
+                <w:szCs w:val="24"/>
+              </w:rPr>
+            </w:pPr>
+            <w:r>
+              <w:rPr>
+                <w:rFonts w:cstheme="minorHAnsi"/>
+                <w:sz w:val="24"/>
+                <w:szCs w:val="24"/>
+              </w:rPr>
+              <w:t>Monitoreo de riesgos.</w:t>
+            </w:r>
+          </w:p>
+          <w:p>
+            <w:pPr>
+              <w:pStyle w:val="Prrafodelista"/>
+              <w:numPr>
+                <w:ilvl w:val="0"/>
+                <w:numId w:val="3"/>
+              </w:numPr>
+              <w:rPr>
+                <w:rFonts w:cstheme="minorHAnsi"/>
+                <w:sz w:val="24"/>
+                <w:szCs w:val="24"/>
+              </w:rPr>
+            </w:pPr>
+            <w:r>
+              <w:rPr>
+                <w:rFonts w:cstheme="minorHAnsi"/>
+                <w:sz w:val="24"/>
+                <w:szCs w:val="24"/>
+              </w:rPr>
+              <w:t>Documento con definición de métricas.</w:t>
+            </w:r>
+          </w:p>
+          <w:p>
+            <w:pPr>
+              <w:pStyle w:val="Prrafodelista"/>
+              <w:numPr>
+                <w:ilvl w:val="0"/>
+                <w:numId w:val="3"/>
+              </w:numPr>
+              <w:rPr>
+                <w:rFonts w:cstheme="minorHAnsi"/>
+                <w:sz w:val="24"/>
+                <w:szCs w:val="24"/>
+              </w:rPr>
+            </w:pPr>
+            <w:r>
+              <w:rPr>
+                <w:rFonts w:cstheme="minorHAnsi"/>
+                <w:sz w:val="24"/>
+                <w:szCs w:val="24"/>
+              </w:rPr>
+              <w:t>Planificación del sprint Ajustes.</w:t>
+            </w:r>
+          </w:p>
+          <w:p>
+            <w:pPr>
+              <w:pStyle w:val="Prrafodelista"/>
+              <w:numPr>
+                <w:ilvl w:val="0"/>
+                <w:numId w:val="3"/>
+              </w:numPr>
+              <w:rPr>
+                <w:rFonts w:cstheme="minorHAnsi"/>
+                <w:sz w:val="24"/>
+                <w:szCs w:val="24"/>
+              </w:rPr>
+            </w:pPr>
+            <w:r>
+              <w:rPr>
+                <w:rFonts w:cstheme="minorHAnsi"/>
+                <w:sz w:val="24"/>
+                <w:szCs w:val="24"/>
+              </w:rPr>
+              <w:t>Documento de monitoreo y cierre de sprint Ajustes.</w:t>
+            </w:r>
+          </w:p>
+          <w:p>
+            <w:pPr>
+              <w:pStyle w:val="Prrafodelista"/>
+              <w:numPr>
+                <w:ilvl w:val="0"/>
+                <w:numId w:val="3"/>
+              </w:numPr>
+              <w:rPr>
+                <w:rFonts w:cstheme="minorHAnsi"/>
+                <w:sz w:val="24"/>
+                <w:szCs w:val="24"/>
+              </w:rPr>
+            </w:pPr>
+            <w:r>
+              <w:rPr>
+                <w:rFonts w:cstheme="minorHAnsi"/>
+                <w:sz w:val="24"/>
+                <w:szCs w:val="24"/>
+              </w:rPr>
+              <w:t>Informe final.</w:t>
+            </w:r>
+          </w:p>
+          <w:p>
+            <w:pPr>
+              <w:pStyle w:val="Prrafodelista"/>
+              <w:numPr>
+                <w:ilvl w:val="0"/>
+                <w:numId w:val="3"/>
+              </w:numPr>
+              <w:rPr>
+                <w:rFonts w:cstheme="minorHAnsi"/>
+                <w:sz w:val="24"/>
+                <w:szCs w:val="24"/>
+              </w:rPr>
+            </w:pPr>
+            <w:r>
+              <w:rPr>
+                <w:rFonts w:cstheme="minorHAnsi"/>
+                <w:sz w:val="24"/>
+                <w:szCs w:val="24"/>
+              </w:rPr>
+              <w:t>Video final.</w:t>
+            </w:r>
+          </w:p>
+          <w:p>
+            <w:pPr>
+              <w:rPr>
+                <w:rFonts w:cstheme="minorHAnsi"/>
+                <w:sz w:val="24"/>
+                <w:szCs w:val="24"/>
+              </w:rPr>
+            </w:pPr>
+          </w:p>
+          <w:p>
+            <w:pPr>
+              <w:rPr>
+                <w:rFonts w:cstheme="minorHAnsi"/>
+                <w:sz w:val="24"/>
+                <w:szCs w:val="24"/>
+              </w:rPr>
+            </w:pPr>
+          </w:p>
+          <w:p>
+            <w:pPr>
+              <w:rPr>
+                <w:rFonts w:cstheme="minorHAnsi"/>
+                <w:sz w:val="24"/>
+                <w:szCs w:val="24"/>
+              </w:rPr>
+            </w:pPr>
+          </w:p>
+          <w:p>
+            <w:pPr>
+              <w:rPr>
+                <w:rFonts w:cstheme="minorHAnsi"/>
+                <w:sz w:val="24"/>
+                <w:szCs w:val="24"/>
+              </w:rPr>
+            </w:pPr>
+          </w:p>
+          <w:p>
+            <w:pPr>
+              <w:rPr>
+                <w:rFonts w:cstheme="minorHAnsi"/>
+                <w:sz w:val="24"/>
+                <w:szCs w:val="24"/>
+              </w:rPr>
+            </w:pPr>
+          </w:p>
+          <w:p>
+            <w:pPr>
+              <w:rPr>
+                <w:rFonts w:cstheme="minorHAnsi"/>
+                <w:sz w:val="24"/>
+                <w:szCs w:val="24"/>
+              </w:rPr>
+            </w:pPr>
+            <w:r>
+              <w:rPr>
+                <w:rFonts w:cstheme="minorHAnsi"/>
+                <w:sz w:val="24"/>
+                <w:szCs w:val="24"/>
+              </w:rPr>
               <w:t>Entregables relacionados al producto</w:t>
             </w:r>
           </w:p>
-          <w:p/>
+          <w:p>
+            <w:pPr>
+              <w:rPr>
+                <w:rFonts w:cstheme="minorHAnsi"/>
+                <w:sz w:val="24"/>
+                <w:szCs w:val="24"/>
+              </w:rPr>
+            </w:pPr>
+          </w:p>
+          <w:p>
+            <w:pPr>
+              <w:pStyle w:val="Prrafodelista"/>
+              <w:numPr>
+                <w:ilvl w:val="0"/>
+                <w:numId w:val="1"/>
+              </w:numPr>
+              <w:rPr>
+                <w:rFonts w:cstheme="minorHAnsi"/>
+                <w:sz w:val="24"/>
+                <w:szCs w:val="24"/>
+              </w:rPr>
+            </w:pPr>
+            <w:r>
+              <w:rPr>
+                <w:rFonts w:cstheme="minorHAnsi"/>
+                <w:sz w:val="24"/>
+                <w:szCs w:val="24"/>
+              </w:rPr>
+              <w:t>Módulo de registro de datos: El sistema permitirá a los usuarios autorizados de cada establecimiento de salud la carga de los datos correspondientes al estado de los recursos críticos.</w:t>
+            </w:r>
+          </w:p>
+          <w:p>
+            <w:pPr>
+              <w:pStyle w:val="Prrafodelista"/>
+              <w:rPr>
+                <w:rFonts w:cstheme="minorHAnsi"/>
+                <w:sz w:val="24"/>
+                <w:szCs w:val="24"/>
+              </w:rPr>
+            </w:pPr>
+          </w:p>
+          <w:p>
+            <w:pPr>
+              <w:pStyle w:val="Prrafodelista"/>
+              <w:numPr>
+                <w:ilvl w:val="0"/>
+                <w:numId w:val="1"/>
+              </w:numPr>
+              <w:rPr>
+                <w:rFonts w:cstheme="minorHAnsi"/>
+                <w:sz w:val="24"/>
+                <w:szCs w:val="24"/>
+              </w:rPr>
+            </w:pPr>
+            <w:r>
+              <w:rPr>
+                <w:rFonts w:cstheme="minorHAnsi"/>
+                <w:sz w:val="24"/>
+                <w:szCs w:val="24"/>
+              </w:rPr>
+              <w:t>Tablero de Control: Se contará con una interfaz de visualización que ofrezca paneles con la información organizada de manera que sea fácil de consultar. Se podrán consultar los datos críticos que se deseen, así como también, cada encargado del monitoreo a nivel provincial podrá consultar la carga diaria de cada establecimiento de salud.</w:t>
+            </w:r>
+          </w:p>
+          <w:p>
+            <w:pPr>
+              <w:rPr>
+                <w:rFonts w:cstheme="minorHAnsi"/>
+                <w:sz w:val="24"/>
+                <w:szCs w:val="24"/>
+              </w:rPr>
+            </w:pPr>
+          </w:p>
+          <w:p>
+            <w:pPr>
+              <w:pStyle w:val="Prrafodelista"/>
+              <w:numPr>
+                <w:ilvl w:val="0"/>
+                <w:numId w:val="1"/>
+              </w:numPr>
+              <w:rPr>
+                <w:rFonts w:cstheme="minorHAnsi"/>
+                <w:sz w:val="24"/>
+                <w:szCs w:val="24"/>
+              </w:rPr>
+            </w:pPr>
+            <w:r>
+              <w:rPr>
+                <w:rFonts w:cstheme="minorHAnsi"/>
+                <w:sz w:val="24"/>
+                <w:szCs w:val="24"/>
+              </w:rPr>
+              <w:t>Documentos de diseño.</w:t>
+            </w:r>
+          </w:p>
+          <w:p>
+            <w:pPr>
+              <w:pStyle w:val="Prrafodelista"/>
+              <w:rPr>
+                <w:rFonts w:cstheme="minorHAnsi"/>
+                <w:sz w:val="24"/>
+                <w:szCs w:val="24"/>
+              </w:rPr>
+            </w:pPr>
+          </w:p>
+          <w:p>
+            <w:pPr>
+              <w:pStyle w:val="Prrafodelista"/>
+              <w:numPr>
+                <w:ilvl w:val="0"/>
+                <w:numId w:val="1"/>
+              </w:numPr>
+              <w:rPr>
+                <w:rFonts w:cstheme="minorHAnsi"/>
+                <w:sz w:val="24"/>
+                <w:szCs w:val="24"/>
+              </w:rPr>
+            </w:pPr>
+            <w:r>
+              <w:rPr>
+                <w:rFonts w:cstheme="minorHAnsi"/>
+                <w:sz w:val="24"/>
+                <w:szCs w:val="24"/>
+              </w:rPr>
+              <w:t>Código del sistema.</w:t>
+            </w:r>
+          </w:p>
+          <w:p>
+            <w:pPr>
+              <w:pStyle w:val="Prrafodelista"/>
+              <w:rPr>
+                <w:rFonts w:cstheme="minorHAnsi"/>
+                <w:sz w:val="24"/>
+                <w:szCs w:val="24"/>
+              </w:rPr>
+            </w:pPr>
+          </w:p>
+          <w:p>
+            <w:pPr>
+              <w:pStyle w:val="Prrafodelista"/>
+              <w:numPr>
+                <w:ilvl w:val="0"/>
+                <w:numId w:val="1"/>
+              </w:numPr>
+              <w:rPr>
+                <w:rFonts w:cstheme="minorHAnsi"/>
+                <w:sz w:val="24"/>
+                <w:szCs w:val="24"/>
+              </w:rPr>
+            </w:pPr>
+            <w:r>
+              <w:rPr>
+                <w:rFonts w:cstheme="minorHAnsi"/>
+                <w:sz w:val="24"/>
+                <w:szCs w:val="24"/>
+              </w:rPr>
+              <w:t>Manual</w:t>
+            </w:r>
+            <w:r>
+              <w:rPr>
+                <w:rFonts w:cstheme="minorHAnsi"/>
+                <w:sz w:val="24"/>
+                <w:szCs w:val="24"/>
+              </w:rPr>
+              <w:t>es</w:t>
+            </w:r>
+            <w:r>
+              <w:rPr>
+                <w:rFonts w:cstheme="minorHAnsi"/>
+                <w:sz w:val="24"/>
+                <w:szCs w:val="24"/>
+              </w:rPr>
+              <w:t xml:space="preserve"> de usuario.</w:t>
+            </w:r>
+          </w:p>
+          <w:p>
+            <w:pPr>
+              <w:rPr>
+                <w:rFonts w:cstheme="minorHAnsi"/>
+                <w:sz w:val="24"/>
+                <w:szCs w:val="24"/>
+              </w:rPr>
+            </w:pPr>
+          </w:p>
+          <w:p>
+            <w:pPr>
+              <w:rPr>
+                <w:rFonts w:cstheme="minorHAnsi"/>
+                <w:sz w:val="24"/>
+                <w:szCs w:val="24"/>
+              </w:rPr>
+            </w:pPr>
+          </w:p>
+          <w:p>
+            <w:pPr>
+              <w:rPr>
+                <w:rFonts w:cstheme="minorHAnsi"/>
+                <w:sz w:val="24"/>
+                <w:szCs w:val="24"/>
+              </w:rPr>
+            </w:pPr>
+          </w:p>
         </w:tc>
       </w:tr>
       <w:tr>
-        <w:trPr>
-          <w:trHeight w:val="3089"/>
-        </w:trPr>
         <w:tc>
           <w:tcPr>
             <w:tcW w:w="8494" w:type="dxa"/>
           </w:tcPr>
           <w:p>
-            <w:r>
-              <w:t xml:space="preserve">Criterios de </w:t>
-            </w:r>
-            <w:r>
-              <w:t>éxito</w:t>
-            </w:r>
+            <w:pPr>
+              <w:rPr>
+                <w:rFonts w:cstheme="minorHAnsi"/>
+                <w:sz w:val="24"/>
+                <w:szCs w:val="24"/>
+              </w:rPr>
+            </w:pPr>
+            <w:r>
+              <w:rPr>
+                <w:rFonts w:cstheme="minorHAnsi"/>
+                <w:sz w:val="24"/>
+                <w:szCs w:val="24"/>
+              </w:rPr>
+              <w:lastRenderedPageBreak/>
+              <w:t>Criterios de éxito</w:t>
+            </w:r>
+          </w:p>
+          <w:p>
+            <w:pPr>
+              <w:rPr>
+                <w:rFonts w:cstheme="minorHAnsi"/>
+                <w:sz w:val="24"/>
+                <w:szCs w:val="24"/>
+              </w:rPr>
+            </w:pPr>
+          </w:p>
+          <w:p>
+            <w:pPr>
+              <w:pStyle w:val="TableParagraph"/>
+              <w:numPr>
+                <w:ilvl w:val="0"/>
+                <w:numId w:val="2"/>
+              </w:numPr>
+              <w:tabs>
+                <w:tab w:val="left" w:pos="829"/>
+              </w:tabs>
+              <w:ind w:hanging="361"/>
+              <w:rPr>
+                <w:rFonts w:asciiTheme="minorHAnsi" w:hAnsiTheme="minorHAnsi" w:cstheme="minorHAnsi"/>
+                <w:sz w:val="24"/>
+                <w:szCs w:val="24"/>
+              </w:rPr>
+            </w:pPr>
+            <w:r>
+              <w:rPr>
+                <w:rFonts w:asciiTheme="minorHAnsi" w:hAnsiTheme="minorHAnsi" w:cstheme="minorHAnsi"/>
+                <w:sz w:val="24"/>
+                <w:szCs w:val="24"/>
+              </w:rPr>
+              <w:t>Cumplir con la fecha estipulada en el primer objetivo.</w:t>
+            </w:r>
+          </w:p>
+          <w:p>
+            <w:pPr>
+              <w:pStyle w:val="Prrafodelista"/>
+              <w:rPr>
+                <w:rFonts w:cstheme="minorHAnsi"/>
+                <w:sz w:val="24"/>
+                <w:szCs w:val="24"/>
+              </w:rPr>
+            </w:pPr>
+          </w:p>
+          <w:p>
+            <w:pPr>
+              <w:pStyle w:val="TableParagraph"/>
+              <w:numPr>
+                <w:ilvl w:val="0"/>
+                <w:numId w:val="2"/>
+              </w:numPr>
+              <w:tabs>
+                <w:tab w:val="left" w:pos="829"/>
+              </w:tabs>
+              <w:ind w:hanging="361"/>
+              <w:rPr>
+                <w:rFonts w:asciiTheme="minorHAnsi" w:hAnsiTheme="minorHAnsi" w:cstheme="minorHAnsi"/>
+                <w:sz w:val="24"/>
+                <w:szCs w:val="24"/>
+              </w:rPr>
+            </w:pPr>
+            <w:r>
+              <w:rPr>
+                <w:rFonts w:asciiTheme="minorHAnsi" w:hAnsiTheme="minorHAnsi" w:cstheme="minorHAnsi"/>
+                <w:sz w:val="24"/>
+                <w:szCs w:val="24"/>
+              </w:rPr>
+              <w:t>Lograr una vista de los datos críticos de forma clara y bien organizada, indicando precisamente la disponibilidad de los recursos de cada establecimiento y denotando a través de ayudas graficas el nivel de uso de los mismos., con una calificación no menor al 80% en los test evaluativos SUMI.</w:t>
+            </w:r>
+          </w:p>
+          <w:p>
+            <w:pPr>
+              <w:pStyle w:val="TableParagraph"/>
+              <w:tabs>
+                <w:tab w:val="left" w:pos="829"/>
+              </w:tabs>
+              <w:ind w:left="828"/>
+              <w:rPr>
+                <w:rFonts w:asciiTheme="minorHAnsi" w:hAnsiTheme="minorHAnsi" w:cstheme="minorHAnsi"/>
+                <w:sz w:val="24"/>
+                <w:szCs w:val="24"/>
+              </w:rPr>
+            </w:pPr>
+          </w:p>
+          <w:p>
+            <w:pPr>
+              <w:pStyle w:val="TableParagraph"/>
+              <w:numPr>
+                <w:ilvl w:val="0"/>
+                <w:numId w:val="2"/>
+              </w:numPr>
+              <w:tabs>
+                <w:tab w:val="left" w:pos="829"/>
+              </w:tabs>
+              <w:ind w:hanging="361"/>
+              <w:rPr>
+                <w:rFonts w:asciiTheme="minorHAnsi" w:hAnsiTheme="minorHAnsi" w:cstheme="minorHAnsi"/>
+                <w:sz w:val="24"/>
+                <w:szCs w:val="24"/>
+              </w:rPr>
+            </w:pPr>
+            <w:r>
+              <w:rPr>
+                <w:rFonts w:asciiTheme="minorHAnsi" w:hAnsiTheme="minorHAnsi" w:cstheme="minorHAnsi"/>
+                <w:sz w:val="24"/>
+                <w:szCs w:val="24"/>
+              </w:rPr>
+              <w:t>Facilitar la actualización de los datos construyendo un sistema de uso simple e intuitivo con una interfaz orientativa y de fácil comprensión lo cual permita una rápida adaptabilidad por parte de los encargados de mantener la información actualizada diariamente con un porcentaje de eficiencia relativa global de por lo menos 78%.</w:t>
+            </w:r>
+          </w:p>
+          <w:p>
+            <w:pPr>
+              <w:pStyle w:val="Prrafodelista"/>
+              <w:rPr>
+                <w:rFonts w:cstheme="minorHAnsi"/>
+                <w:sz w:val="24"/>
+                <w:szCs w:val="24"/>
+              </w:rPr>
+            </w:pPr>
+          </w:p>
+          <w:p>
+            <w:pPr>
+              <w:pStyle w:val="TableParagraph"/>
+              <w:tabs>
+                <w:tab w:val="left" w:pos="829"/>
+              </w:tabs>
+              <w:ind w:left="828"/>
+              <w:rPr>
+                <w:rFonts w:asciiTheme="minorHAnsi" w:hAnsiTheme="minorHAnsi" w:cstheme="minorHAnsi"/>
+                <w:sz w:val="24"/>
+                <w:szCs w:val="24"/>
+              </w:rPr>
+            </w:pPr>
+          </w:p>
+          <w:p>
+            <w:pPr>
+              <w:rPr>
+                <w:rFonts w:cstheme="minorHAnsi"/>
+                <w:sz w:val="24"/>
+                <w:szCs w:val="24"/>
+              </w:rPr>
+            </w:pPr>
           </w:p>
         </w:tc>
       </w:tr>
     </w:tbl>
-    <w:p/>
+    <w:p>
+      <w:pPr>
+        <w:rPr>
+          <w:rFonts w:cstheme="minorHAnsi"/>
+          <w:sz w:val="24"/>
+          <w:szCs w:val="24"/>
+        </w:rPr>
+      </w:pPr>
+    </w:p>
     <w:sectPr>
       <w:pgSz w:w="11906" w:h="16838"/>
       <w:pgMar w:top="1417" w:right="1701" w:bottom="1417" w:left="1701" w:header="708" w:footer="708" w:gutter="0"/>
@@ -203,6 +1674,124 @@
 <file path=word/numbering.xml><?xml version="1.0" encoding="utf-8"?>
 <w:numbering xmlns:wpc="http://schemas.microsoft.com/office/word/2010/wordprocessingCanvas" xmlns:cx="http://schemas.microsoft.com/office/drawing/2014/chartex" xmlns:cx1="http://schemas.microsoft.com/office/drawing/2015/9/8/chartex" xmlns:cx2="http://schemas.microsoft.com/office/drawing/2015/10/21/chartex" xmlns:cx3="http://schemas.microsoft.com/office/drawing/2016/5/9/chartex" xmlns:cx4="http://schemas.microsoft.com/office/drawing/2016/5/10/chartex" xmlns:cx5="http://schemas.microsoft.com/office/drawing/2016/5/11/chartex" xmlns:cx6="http://schemas.microsoft.com/office/drawing/2016/5/12/chartex" xmlns:cx7="http://schemas.microsoft.com/office/drawing/2016/5/13/chartex" xmlns:cx8="http://schemas.microsoft.com/office/drawing/2016/5/14/chartex" xmlns:mc="http://schemas.openxmlformats.org/markup-compatibility/2006" xmlns:aink="http://schemas.microsoft.com/office/drawing/2016/ink" xmlns:am3d="http://schemas.microsoft.com/office/drawing/2017/model3d" xmlns:o="urn:schemas-microsoft-com:office:office" xmlns:r="http://schemas.openxmlformats.org/officeDocument/2006/relationships" xmlns:m="http://schemas.openxmlformats.org/officeDocument/2006/math" xmlns:v="urn:schemas-microsoft-com:vml" xmlns:wp14="http://schemas.microsoft.com/office/word/2010/wordprocessingDrawing" xmlns:wp="http://schemas.openxmlformats.org/drawingml/2006/wordprocessingDrawing" xmlns:w10="urn:schemas-microsoft-com:office:word" xmlns:w="http://schemas.openxmlformats.org/wordprocessingml/2006/main" xmlns:w14="http://schemas.microsoft.com/office/word/2010/wordml" xmlns:w15="http://schemas.microsoft.com/office/word/2012/wordml" xmlns:w16cex="http://schemas.microsoft.com/office/word/2018/wordml/cex" xmlns:w16cid="http://schemas.microsoft.com/office/word/2016/wordml/cid" xmlns:w16="http://schemas.microsoft.com/office/word/2018/wordml" xmlns:w16se="http://schemas.microsoft.com/office/word/2015/wordml/symex" xmlns:wpg="http://schemas.microsoft.com/office/word/2010/wordprocessingGroup" xmlns:wpi="http://schemas.microsoft.com/office/word/2010/wordprocessingInk" xmlns:wne="http://schemas.microsoft.com/office/word/2006/wordml" xmlns:wps="http://schemas.microsoft.com/office/word/2010/wordprocessingShape" mc:Ignorable="w14 w15 w16se w16cid w16 w16cex wp14">
   <w:abstractNum w:abstractNumId="0" w15:restartNumberingAfterBreak="0">
+    <w:nsid w:val="079C1864"/>
+    <w:multiLevelType w:val="hybridMultilevel"/>
+    <w:tmpl w:val="DB863562"/>
+    <w:lvl w:ilvl="0" w:tplc="4DE0FEBA">
+      <w:start w:val="1"/>
+      <w:numFmt w:val="decimal"/>
+      <w:lvlText w:val="%1."/>
+      <w:lvlJc w:val="left"/>
+      <w:pPr>
+        <w:ind w:left="828" w:hanging="360"/>
+      </w:pPr>
+      <w:rPr>
+        <w:rFonts w:ascii="Arial" w:eastAsia="Arial" w:hAnsi="Arial" w:cs="Arial" w:hint="default"/>
+        <w:spacing w:val="-3"/>
+        <w:w w:val="99"/>
+        <w:sz w:val="24"/>
+        <w:szCs w:val="24"/>
+        <w:lang w:val="en-US" w:eastAsia="en-US" w:bidi="en-US"/>
+      </w:rPr>
+    </w:lvl>
+    <w:lvl w:ilvl="1" w:tplc="D4428162">
+      <w:numFmt w:val="bullet"/>
+      <w:lvlText w:val="•"/>
+      <w:lvlJc w:val="left"/>
+      <w:pPr>
+        <w:ind w:left="1766" w:hanging="360"/>
+      </w:pPr>
+      <w:rPr>
+        <w:rFonts w:hint="default"/>
+        <w:lang w:val="en-US" w:eastAsia="en-US" w:bidi="en-US"/>
+      </w:rPr>
+    </w:lvl>
+    <w:lvl w:ilvl="2" w:tplc="07188F5A">
+      <w:numFmt w:val="bullet"/>
+      <w:lvlText w:val="•"/>
+      <w:lvlJc w:val="left"/>
+      <w:pPr>
+        <w:ind w:left="2713" w:hanging="360"/>
+      </w:pPr>
+      <w:rPr>
+        <w:rFonts w:hint="default"/>
+        <w:lang w:val="en-US" w:eastAsia="en-US" w:bidi="en-US"/>
+      </w:rPr>
+    </w:lvl>
+    <w:lvl w:ilvl="3" w:tplc="12C8C398">
+      <w:numFmt w:val="bullet"/>
+      <w:lvlText w:val="•"/>
+      <w:lvlJc w:val="left"/>
+      <w:pPr>
+        <w:ind w:left="3660" w:hanging="360"/>
+      </w:pPr>
+      <w:rPr>
+        <w:rFonts w:hint="default"/>
+        <w:lang w:val="en-US" w:eastAsia="en-US" w:bidi="en-US"/>
+      </w:rPr>
+    </w:lvl>
+    <w:lvl w:ilvl="4" w:tplc="1640EBE4">
+      <w:numFmt w:val="bullet"/>
+      <w:lvlText w:val="•"/>
+      <w:lvlJc w:val="left"/>
+      <w:pPr>
+        <w:ind w:left="4607" w:hanging="360"/>
+      </w:pPr>
+      <w:rPr>
+        <w:rFonts w:hint="default"/>
+        <w:lang w:val="en-US" w:eastAsia="en-US" w:bidi="en-US"/>
+      </w:rPr>
+    </w:lvl>
+    <w:lvl w:ilvl="5" w:tplc="12E2E918">
+      <w:numFmt w:val="bullet"/>
+      <w:lvlText w:val="•"/>
+      <w:lvlJc w:val="left"/>
+      <w:pPr>
+        <w:ind w:left="5554" w:hanging="360"/>
+      </w:pPr>
+      <w:rPr>
+        <w:rFonts w:hint="default"/>
+        <w:lang w:val="en-US" w:eastAsia="en-US" w:bidi="en-US"/>
+      </w:rPr>
+    </w:lvl>
+    <w:lvl w:ilvl="6" w:tplc="BB94A7D2">
+      <w:numFmt w:val="bullet"/>
+      <w:lvlText w:val="•"/>
+      <w:lvlJc w:val="left"/>
+      <w:pPr>
+        <w:ind w:left="6500" w:hanging="360"/>
+      </w:pPr>
+      <w:rPr>
+        <w:rFonts w:hint="default"/>
+        <w:lang w:val="en-US" w:eastAsia="en-US" w:bidi="en-US"/>
+      </w:rPr>
+    </w:lvl>
+    <w:lvl w:ilvl="7" w:tplc="D116DE1A">
+      <w:numFmt w:val="bullet"/>
+      <w:lvlText w:val="•"/>
+      <w:lvlJc w:val="left"/>
+      <w:pPr>
+        <w:ind w:left="7447" w:hanging="360"/>
+      </w:pPr>
+      <w:rPr>
+        <w:rFonts w:hint="default"/>
+        <w:lang w:val="en-US" w:eastAsia="en-US" w:bidi="en-US"/>
+      </w:rPr>
+    </w:lvl>
+    <w:lvl w:ilvl="8" w:tplc="490E05D4">
+      <w:numFmt w:val="bullet"/>
+      <w:lvlText w:val="•"/>
+      <w:lvlJc w:val="left"/>
+      <w:pPr>
+        <w:ind w:left="8394" w:hanging="360"/>
+      </w:pPr>
+      <w:rPr>
+        <w:rFonts w:hint="default"/>
+        <w:lang w:val="en-US" w:eastAsia="en-US" w:bidi="en-US"/>
+      </w:rPr>
+    </w:lvl>
+  </w:abstractNum>
+  <w:abstractNum w:abstractNumId="1" w15:restartNumberingAfterBreak="0">
     <w:nsid w:val="0BCC4CD0"/>
     <w:multiLevelType w:val="hybridMultilevel"/>
     <w:tmpl w:val="5B36B33A"/>
@@ -291,8 +1880,311 @@
       </w:pPr>
     </w:lvl>
   </w:abstractNum>
+  <w:abstractNum w:abstractNumId="2" w15:restartNumberingAfterBreak="0">
+    <w:nsid w:val="363266AF"/>
+    <w:multiLevelType w:val="hybridMultilevel"/>
+    <w:tmpl w:val="6658A716"/>
+    <w:lvl w:ilvl="0" w:tplc="0C0A000F">
+      <w:start w:val="1"/>
+      <w:numFmt w:val="decimal"/>
+      <w:lvlText w:val="%1."/>
+      <w:lvlJc w:val="left"/>
+      <w:pPr>
+        <w:ind w:left="720" w:hanging="360"/>
+      </w:pPr>
+      <w:rPr>
+        <w:rFonts w:hint="default"/>
+      </w:rPr>
+    </w:lvl>
+    <w:lvl w:ilvl="1" w:tplc="0C0A0019" w:tentative="1">
+      <w:start w:val="1"/>
+      <w:numFmt w:val="lowerLetter"/>
+      <w:lvlText w:val="%2."/>
+      <w:lvlJc w:val="left"/>
+      <w:pPr>
+        <w:ind w:left="1440" w:hanging="360"/>
+      </w:pPr>
+    </w:lvl>
+    <w:lvl w:ilvl="2" w:tplc="0C0A001B" w:tentative="1">
+      <w:start w:val="1"/>
+      <w:numFmt w:val="lowerRoman"/>
+      <w:lvlText w:val="%3."/>
+      <w:lvlJc w:val="right"/>
+      <w:pPr>
+        <w:ind w:left="2160" w:hanging="180"/>
+      </w:pPr>
+    </w:lvl>
+    <w:lvl w:ilvl="3" w:tplc="0C0A000F" w:tentative="1">
+      <w:start w:val="1"/>
+      <w:numFmt w:val="decimal"/>
+      <w:lvlText w:val="%4."/>
+      <w:lvlJc w:val="left"/>
+      <w:pPr>
+        <w:ind w:left="2880" w:hanging="360"/>
+      </w:pPr>
+    </w:lvl>
+    <w:lvl w:ilvl="4" w:tplc="0C0A0019" w:tentative="1">
+      <w:start w:val="1"/>
+      <w:numFmt w:val="lowerLetter"/>
+      <w:lvlText w:val="%5."/>
+      <w:lvlJc w:val="left"/>
+      <w:pPr>
+        <w:ind w:left="3600" w:hanging="360"/>
+      </w:pPr>
+    </w:lvl>
+    <w:lvl w:ilvl="5" w:tplc="0C0A001B" w:tentative="1">
+      <w:start w:val="1"/>
+      <w:numFmt w:val="lowerRoman"/>
+      <w:lvlText w:val="%6."/>
+      <w:lvlJc w:val="right"/>
+      <w:pPr>
+        <w:ind w:left="4320" w:hanging="180"/>
+      </w:pPr>
+    </w:lvl>
+    <w:lvl w:ilvl="6" w:tplc="0C0A000F" w:tentative="1">
+      <w:start w:val="1"/>
+      <w:numFmt w:val="decimal"/>
+      <w:lvlText w:val="%7."/>
+      <w:lvlJc w:val="left"/>
+      <w:pPr>
+        <w:ind w:left="5040" w:hanging="360"/>
+      </w:pPr>
+    </w:lvl>
+    <w:lvl w:ilvl="7" w:tplc="0C0A0019" w:tentative="1">
+      <w:start w:val="1"/>
+      <w:numFmt w:val="lowerLetter"/>
+      <w:lvlText w:val="%8."/>
+      <w:lvlJc w:val="left"/>
+      <w:pPr>
+        <w:ind w:left="5760" w:hanging="360"/>
+      </w:pPr>
+    </w:lvl>
+    <w:lvl w:ilvl="8" w:tplc="0C0A001B" w:tentative="1">
+      <w:start w:val="1"/>
+      <w:numFmt w:val="lowerRoman"/>
+      <w:lvlText w:val="%9."/>
+      <w:lvlJc w:val="right"/>
+      <w:pPr>
+        <w:ind w:left="6480" w:hanging="180"/>
+      </w:pPr>
+    </w:lvl>
+  </w:abstractNum>
+  <w:abstractNum w:abstractNumId="3" w15:restartNumberingAfterBreak="0">
+    <w:nsid w:val="55433E5E"/>
+    <w:multiLevelType w:val="hybridMultilevel"/>
+    <w:tmpl w:val="3E8CCFF4"/>
+    <w:lvl w:ilvl="0" w:tplc="0C0A000F">
+      <w:start w:val="1"/>
+      <w:numFmt w:val="decimal"/>
+      <w:lvlText w:val="%1."/>
+      <w:lvlJc w:val="left"/>
+      <w:pPr>
+        <w:ind w:left="720" w:hanging="360"/>
+      </w:pPr>
+      <w:rPr>
+        <w:rFonts w:hint="default"/>
+      </w:rPr>
+    </w:lvl>
+    <w:lvl w:ilvl="1" w:tplc="0C0A0019" w:tentative="1">
+      <w:start w:val="1"/>
+      <w:numFmt w:val="lowerLetter"/>
+      <w:lvlText w:val="%2."/>
+      <w:lvlJc w:val="left"/>
+      <w:pPr>
+        <w:ind w:left="1440" w:hanging="360"/>
+      </w:pPr>
+    </w:lvl>
+    <w:lvl w:ilvl="2" w:tplc="0C0A001B" w:tentative="1">
+      <w:start w:val="1"/>
+      <w:numFmt w:val="lowerRoman"/>
+      <w:lvlText w:val="%3."/>
+      <w:lvlJc w:val="right"/>
+      <w:pPr>
+        <w:ind w:left="2160" w:hanging="180"/>
+      </w:pPr>
+    </w:lvl>
+    <w:lvl w:ilvl="3" w:tplc="0C0A000F" w:tentative="1">
+      <w:start w:val="1"/>
+      <w:numFmt w:val="decimal"/>
+      <w:lvlText w:val="%4."/>
+      <w:lvlJc w:val="left"/>
+      <w:pPr>
+        <w:ind w:left="2880" w:hanging="360"/>
+      </w:pPr>
+    </w:lvl>
+    <w:lvl w:ilvl="4" w:tplc="0C0A0019" w:tentative="1">
+      <w:start w:val="1"/>
+      <w:numFmt w:val="lowerLetter"/>
+      <w:lvlText w:val="%5."/>
+      <w:lvlJc w:val="left"/>
+      <w:pPr>
+        <w:ind w:left="3600" w:hanging="360"/>
+      </w:pPr>
+    </w:lvl>
+    <w:lvl w:ilvl="5" w:tplc="0C0A001B" w:tentative="1">
+      <w:start w:val="1"/>
+      <w:numFmt w:val="lowerRoman"/>
+      <w:lvlText w:val="%6."/>
+      <w:lvlJc w:val="right"/>
+      <w:pPr>
+        <w:ind w:left="4320" w:hanging="180"/>
+      </w:pPr>
+    </w:lvl>
+    <w:lvl w:ilvl="6" w:tplc="0C0A000F" w:tentative="1">
+      <w:start w:val="1"/>
+      <w:numFmt w:val="decimal"/>
+      <w:lvlText w:val="%7."/>
+      <w:lvlJc w:val="left"/>
+      <w:pPr>
+        <w:ind w:left="5040" w:hanging="360"/>
+      </w:pPr>
+    </w:lvl>
+    <w:lvl w:ilvl="7" w:tplc="0C0A0019" w:tentative="1">
+      <w:start w:val="1"/>
+      <w:numFmt w:val="lowerLetter"/>
+      <w:lvlText w:val="%8."/>
+      <w:lvlJc w:val="left"/>
+      <w:pPr>
+        <w:ind w:left="5760" w:hanging="360"/>
+      </w:pPr>
+    </w:lvl>
+    <w:lvl w:ilvl="8" w:tplc="0C0A001B" w:tentative="1">
+      <w:start w:val="1"/>
+      <w:numFmt w:val="lowerRoman"/>
+      <w:lvlText w:val="%9."/>
+      <w:lvlJc w:val="right"/>
+      <w:pPr>
+        <w:ind w:left="6480" w:hanging="180"/>
+      </w:pPr>
+    </w:lvl>
+  </w:abstractNum>
+  <w:abstractNum w:abstractNumId="4" w15:restartNumberingAfterBreak="0">
+    <w:nsid w:val="58DA72C1"/>
+    <w:multiLevelType w:val="hybridMultilevel"/>
+    <w:tmpl w:val="4CE0A43A"/>
+    <w:lvl w:ilvl="0" w:tplc="754E943C">
+      <w:start w:val="1"/>
+      <w:numFmt w:val="bullet"/>
+      <w:lvlText w:val="-"/>
+      <w:lvlJc w:val="left"/>
+      <w:pPr>
+        <w:ind w:left="1080" w:hanging="360"/>
+      </w:pPr>
+      <w:rPr>
+        <w:rFonts w:ascii="Calibri" w:eastAsiaTheme="minorHAnsi" w:hAnsi="Calibri" w:cs="Calibri" w:hint="default"/>
+      </w:rPr>
+    </w:lvl>
+    <w:lvl w:ilvl="1" w:tplc="0C0A0003" w:tentative="1">
+      <w:start w:val="1"/>
+      <w:numFmt w:val="bullet"/>
+      <w:lvlText w:val="o"/>
+      <w:lvlJc w:val="left"/>
+      <w:pPr>
+        <w:ind w:left="1800" w:hanging="360"/>
+      </w:pPr>
+      <w:rPr>
+        <w:rFonts w:ascii="Courier New" w:hAnsi="Courier New" w:cs="Courier New" w:hint="default"/>
+      </w:rPr>
+    </w:lvl>
+    <w:lvl w:ilvl="2" w:tplc="0C0A0005" w:tentative="1">
+      <w:start w:val="1"/>
+      <w:numFmt w:val="bullet"/>
+      <w:lvlText w:val=""/>
+      <w:lvlJc w:val="left"/>
+      <w:pPr>
+        <w:ind w:left="2520" w:hanging="360"/>
+      </w:pPr>
+      <w:rPr>
+        <w:rFonts w:ascii="Wingdings" w:hAnsi="Wingdings" w:hint="default"/>
+      </w:rPr>
+    </w:lvl>
+    <w:lvl w:ilvl="3" w:tplc="0C0A0001" w:tentative="1">
+      <w:start w:val="1"/>
+      <w:numFmt w:val="bullet"/>
+      <w:lvlText w:val=""/>
+      <w:lvlJc w:val="left"/>
+      <w:pPr>
+        <w:ind w:left="3240" w:hanging="360"/>
+      </w:pPr>
+      <w:rPr>
+        <w:rFonts w:ascii="Symbol" w:hAnsi="Symbol" w:hint="default"/>
+      </w:rPr>
+    </w:lvl>
+    <w:lvl w:ilvl="4" w:tplc="0C0A0003" w:tentative="1">
+      <w:start w:val="1"/>
+      <w:numFmt w:val="bullet"/>
+      <w:lvlText w:val="o"/>
+      <w:lvlJc w:val="left"/>
+      <w:pPr>
+        <w:ind w:left="3960" w:hanging="360"/>
+      </w:pPr>
+      <w:rPr>
+        <w:rFonts w:ascii="Courier New" w:hAnsi="Courier New" w:cs="Courier New" w:hint="default"/>
+      </w:rPr>
+    </w:lvl>
+    <w:lvl w:ilvl="5" w:tplc="0C0A0005" w:tentative="1">
+      <w:start w:val="1"/>
+      <w:numFmt w:val="bullet"/>
+      <w:lvlText w:val=""/>
+      <w:lvlJc w:val="left"/>
+      <w:pPr>
+        <w:ind w:left="4680" w:hanging="360"/>
+      </w:pPr>
+      <w:rPr>
+        <w:rFonts w:ascii="Wingdings" w:hAnsi="Wingdings" w:hint="default"/>
+      </w:rPr>
+    </w:lvl>
+    <w:lvl w:ilvl="6" w:tplc="0C0A0001" w:tentative="1">
+      <w:start w:val="1"/>
+      <w:numFmt w:val="bullet"/>
+      <w:lvlText w:val=""/>
+      <w:lvlJc w:val="left"/>
+      <w:pPr>
+        <w:ind w:left="5400" w:hanging="360"/>
+      </w:pPr>
+      <w:rPr>
+        <w:rFonts w:ascii="Symbol" w:hAnsi="Symbol" w:hint="default"/>
+      </w:rPr>
+    </w:lvl>
+    <w:lvl w:ilvl="7" w:tplc="0C0A0003" w:tentative="1">
+      <w:start w:val="1"/>
+      <w:numFmt w:val="bullet"/>
+      <w:lvlText w:val="o"/>
+      <w:lvlJc w:val="left"/>
+      <w:pPr>
+        <w:ind w:left="6120" w:hanging="360"/>
+      </w:pPr>
+      <w:rPr>
+        <w:rFonts w:ascii="Courier New" w:hAnsi="Courier New" w:cs="Courier New" w:hint="default"/>
+      </w:rPr>
+    </w:lvl>
+    <w:lvl w:ilvl="8" w:tplc="0C0A0005" w:tentative="1">
+      <w:start w:val="1"/>
+      <w:numFmt w:val="bullet"/>
+      <w:lvlText w:val=""/>
+      <w:lvlJc w:val="left"/>
+      <w:pPr>
+        <w:ind w:left="6840" w:hanging="360"/>
+      </w:pPr>
+      <w:rPr>
+        <w:rFonts w:ascii="Wingdings" w:hAnsi="Wingdings" w:hint="default"/>
+      </w:rPr>
+    </w:lvl>
+  </w:abstractNum>
   <w:num w:numId="1">
+    <w:abstractNumId w:val="1"/>
+  </w:num>
+  <w:num w:numId="2">
     <w:abstractNumId w:val="0"/>
+  </w:num>
+  <w:num w:numId="3">
+    <w:abstractNumId w:val="3"/>
+  </w:num>
+  <w:num w:numId="4">
+    <w:abstractNumId w:val="4"/>
+  </w:num>
+  <w:num w:numId="5">
+    <w:abstractNumId w:val="2"/>
   </w:num>
 </w:numbering>
 </file>
@@ -494,7 +2386,7 @@
     <w:lsdException w:name="Medium Shading 2 Accent 1" w:uiPriority="64"/>
     <w:lsdException w:name="Medium List 1 Accent 1" w:uiPriority="65"/>
     <w:lsdException w:name="Revision" w:semiHidden="1"/>
-    <w:lsdException w:name="List Paragraph" w:uiPriority="34" w:qFormat="1"/>
+    <w:lsdException w:name="List Paragraph" w:uiPriority="1" w:qFormat="1"/>
     <w:lsdException w:name="Quote" w:uiPriority="29" w:qFormat="1"/>
     <w:lsdException w:name="Intense Quote" w:uiPriority="30" w:qFormat="1"/>
     <w:lsdException w:name="Medium List 2 Accent 1" w:uiPriority="66"/>
@@ -748,13 +2640,30 @@
   <w:style w:type="paragraph" w:styleId="Prrafodelista">
     <w:name w:val="List Paragraph"/>
     <w:basedOn w:val="Normal"/>
-    <w:uiPriority w:val="34"/>
+    <w:uiPriority w:val="1"/>
     <w:qFormat/>
     <w:rsid w:val="00DB3957"/>
     <w:pPr>
       <w:ind w:left="720"/>
       <w:contextualSpacing/>
     </w:pPr>
+  </w:style>
+  <w:style w:type="paragraph" w:customStyle="1" w:styleId="TableParagraph">
+    <w:name w:val="Table Paragraph"/>
+    <w:basedOn w:val="Normal"/>
+    <w:uiPriority w:val="1"/>
+    <w:qFormat/>
+    <w:rsid w:val="00776833"/>
+    <w:pPr>
+      <w:widowControl w:val="0"/>
+      <w:autoSpaceDE w:val="0"/>
+      <w:autoSpaceDN w:val="0"/>
+      <w:spacing w:after="0" w:line="240" w:lineRule="auto"/>
+    </w:pPr>
+    <w:rPr>
+      <w:rFonts w:ascii="Arial" w:eastAsia="Arial" w:hAnsi="Arial" w:cs="Arial"/>
+      <w:lang w:bidi="en-US"/>
+    </w:rPr>
   </w:style>
 </w:styles>
 </file>

</xml_diff>

<commit_message>
Retoques después de ver los RF/RNF.
</commit_message>
<xml_diff>
--- a/Proyecto/Entrega 1/Documento de alcance.docx
+++ b/Proyecto/Entrega 1/Documento de alcance.docx
@@ -336,7 +336,7 @@
                 <w:sz w:val="24"/>
                 <w:szCs w:val="24"/>
               </w:rPr>
-              <w:t xml:space="preserve"> Las funcionalidades del sistema deben responder al usuario en tiempos menores a los 10 segundos.</w:t>
+              <w:t xml:space="preserve"> </w:t>
             </w:r>
           </w:p>
           <w:p>
@@ -368,11 +368,28 @@
                 <w:sz w:val="24"/>
                 <w:szCs w:val="24"/>
               </w:rPr>
-              <w:t>El tiempo de aprendizaje del sistema por un usuario debe ser menor a 30 minutos.</w:t>
-            </w:r>
-          </w:p>
-          <w:p>
-            <w:pPr>
+              <w:t xml:space="preserve">El tiempo de aprendizaje del sistema por un usuario debe ser menor a </w:t>
+            </w:r>
+            <w:r>
+              <w:rPr>
+                <w:rFonts w:cstheme="minorHAnsi"/>
+                <w:sz w:val="24"/>
+                <w:szCs w:val="24"/>
+              </w:rPr>
+              <w:t>15</w:t>
+            </w:r>
+            <w:r>
+              <w:rPr>
+                <w:rFonts w:cstheme="minorHAnsi"/>
+                <w:sz w:val="24"/>
+                <w:szCs w:val="24"/>
+              </w:rPr>
+              <w:t xml:space="preserve"> minutos.</w:t>
+            </w:r>
+          </w:p>
+          <w:p>
+            <w:pPr>
+              <w:pStyle w:val="Prrafodelista"/>
               <w:rPr>
                 <w:rFonts w:cstheme="minorHAnsi"/>
                 <w:sz w:val="24"/>
@@ -399,7 +416,7 @@
                 <w:sz w:val="24"/>
                 <w:szCs w:val="24"/>
               </w:rPr>
-              <w:t>El sistema debe poder utilizarse en equipos que utilicen cualquier sistema operativo.</w:t>
+              <w:t>El programa debe ser liviano para que pueda ser ejecutado con facilidad en cualquier equipo de los establecimientos de salud.</w:t>
             </w:r>
           </w:p>
           <w:p>
@@ -430,7 +447,15 @@
                 <w:sz w:val="24"/>
                 <w:szCs w:val="24"/>
               </w:rPr>
-              <w:t>El programa debe ser liviano para que pueda ser ejecutado con facilidad en cualquier equipo de los establecimientos de salud.</w:t>
+              <w:t>Tanto la carga de datos como la consulta de los mismos debe estar disponible las 24 horas, los 7 días de la semana, con tiempos aceptables de caída no mayores a los 30 minutos</w:t>
+            </w:r>
+            <w:r>
+              <w:rPr>
+                <w:rFonts w:cstheme="minorHAnsi"/>
+                <w:sz w:val="24"/>
+                <w:szCs w:val="24"/>
+              </w:rPr>
+              <w:t xml:space="preserve"> y tiempos de mantenimiento que no superen 1 hora en horarios de poco uso.</w:t>
             </w:r>
           </w:p>
           <w:p>
@@ -461,19 +486,28 @@
                 <w:sz w:val="24"/>
                 <w:szCs w:val="24"/>
               </w:rPr>
-              <w:t>Tanto la carga de datos como la consulta de los mismos debe estar disponible las 24 horas, los 7 días de la semana, con tiempos aceptables de caída no mayores a los 30 minutos</w:t>
-            </w:r>
-            <w:r>
-              <w:rPr>
-                <w:rFonts w:cstheme="minorHAnsi"/>
-                <w:sz w:val="24"/>
-                <w:szCs w:val="24"/>
-              </w:rPr>
-              <w:t xml:space="preserve"> y tiempos de mantenimiento que no superen 1 hora en horarios de poco uso.</w:t>
-            </w:r>
-          </w:p>
-          <w:p>
-            <w:pPr>
+              <w:t>El sistema debe ser lo suficientemente seguro para que nadie ajeno a las autoridades habilitadas pueda utilizarlo</w:t>
+            </w:r>
+            <w:r>
+              <w:rPr>
+                <w:rFonts w:cstheme="minorHAnsi"/>
+                <w:sz w:val="24"/>
+                <w:szCs w:val="24"/>
+              </w:rPr>
+              <w:t>, permitiendo que solo estos accedan utilizando un usuario y contraseña</w:t>
+            </w:r>
+            <w:r>
+              <w:rPr>
+                <w:rFonts w:cstheme="minorHAnsi"/>
+                <w:sz w:val="24"/>
+                <w:szCs w:val="24"/>
+              </w:rPr>
+              <w:t>.</w:t>
+            </w:r>
+          </w:p>
+          <w:p>
+            <w:pPr>
+              <w:pStyle w:val="Prrafodelista"/>
               <w:rPr>
                 <w:rFonts w:cstheme="minorHAnsi"/>
                 <w:sz w:val="24"/>
@@ -500,16 +534,78 @@
                 <w:sz w:val="24"/>
                 <w:szCs w:val="24"/>
               </w:rPr>
-              <w:lastRenderedPageBreak/>
-              <w:t>El sistema debe ser lo suficientemente seguro para que nadie ajeno a las autoridades habilitadas pueda utilizarlo</w:t>
-            </w:r>
-            <w:r>
-              <w:rPr>
-                <w:rFonts w:cstheme="minorHAnsi"/>
-                <w:sz w:val="24"/>
-                <w:szCs w:val="24"/>
-              </w:rPr>
-              <w:t>, permitiendo que solo estos accedan utilizando un usuario y contraseña</w:t>
+              <w:t>Las autorizaciones de acceso al sistema pueden ser cambiadas solamente por el administrados de acceso a datos.</w:t>
+            </w:r>
+          </w:p>
+          <w:p>
+            <w:pPr>
+              <w:rPr>
+                <w:rFonts w:cstheme="minorHAnsi"/>
+                <w:sz w:val="24"/>
+                <w:szCs w:val="24"/>
+              </w:rPr>
+            </w:pPr>
+          </w:p>
+          <w:p>
+            <w:pPr>
+              <w:pStyle w:val="Prrafodelista"/>
+              <w:numPr>
+                <w:ilvl w:val="0"/>
+                <w:numId w:val="5"/>
+              </w:numPr>
+              <w:rPr>
+                <w:rFonts w:cstheme="minorHAnsi"/>
+                <w:sz w:val="24"/>
+                <w:szCs w:val="24"/>
+              </w:rPr>
+            </w:pPr>
+            <w:r>
+              <w:rPr>
+                <w:rFonts w:cstheme="minorHAnsi"/>
+                <w:sz w:val="24"/>
+                <w:szCs w:val="24"/>
+              </w:rPr>
+              <w:t xml:space="preserve">El procesamiento de los datos para su </w:t>
+            </w:r>
+            <w:r>
+              <w:rPr>
+                <w:rFonts w:cstheme="minorHAnsi"/>
+                <w:sz w:val="24"/>
+                <w:szCs w:val="24"/>
+              </w:rPr>
+              <w:t xml:space="preserve">almacenamiento y </w:t>
+            </w:r>
+            <w:r>
+              <w:rPr>
+                <w:rFonts w:cstheme="minorHAnsi"/>
+                <w:sz w:val="24"/>
+                <w:szCs w:val="24"/>
+              </w:rPr>
+              <w:t xml:space="preserve">visualización en el sistema ser capaz de realizarse en tiempos que no superen </w:t>
+            </w:r>
+            <w:r>
+              <w:rPr>
+                <w:rFonts w:cstheme="minorHAnsi"/>
+                <w:sz w:val="24"/>
+                <w:szCs w:val="24"/>
+              </w:rPr>
+              <w:t xml:space="preserve">los </w:t>
+            </w:r>
+            <w:r>
+              <w:rPr>
+                <w:rFonts w:cstheme="minorHAnsi"/>
+                <w:sz w:val="24"/>
+                <w:szCs w:val="24"/>
+              </w:rPr>
+              <w:t>5</w:t>
+            </w:r>
+            <w:r>
+              <w:rPr>
+                <w:rFonts w:cstheme="minorHAnsi"/>
+                <w:sz w:val="24"/>
+                <w:szCs w:val="24"/>
+              </w:rPr>
+              <w:t xml:space="preserve"> segundos</w:t>
             </w:r>
             <w:r>
               <w:rPr>
@@ -518,69 +614,6 @@
                 <w:szCs w:val="24"/>
               </w:rPr>
               <w:t>.</w:t>
-            </w:r>
-          </w:p>
-          <w:p>
-            <w:pPr>
-              <w:pStyle w:val="Prrafodelista"/>
-              <w:rPr>
-                <w:rFonts w:cstheme="minorHAnsi"/>
-                <w:sz w:val="24"/>
-                <w:szCs w:val="24"/>
-              </w:rPr>
-            </w:pPr>
-          </w:p>
-          <w:p>
-            <w:pPr>
-              <w:pStyle w:val="Prrafodelista"/>
-              <w:numPr>
-                <w:ilvl w:val="0"/>
-                <w:numId w:val="5"/>
-              </w:numPr>
-              <w:rPr>
-                <w:rFonts w:cstheme="minorHAnsi"/>
-                <w:sz w:val="24"/>
-                <w:szCs w:val="24"/>
-              </w:rPr>
-            </w:pPr>
-            <w:r>
-              <w:rPr>
-                <w:rFonts w:cstheme="minorHAnsi"/>
-                <w:sz w:val="24"/>
-                <w:szCs w:val="24"/>
-              </w:rPr>
-              <w:t>Las autorizaciones de acceso al sistema pueden ser cambiadas solamente por el administrados de acceso a datos.</w:t>
-            </w:r>
-          </w:p>
-          <w:p>
-            <w:pPr>
-              <w:rPr>
-                <w:rFonts w:cstheme="minorHAnsi"/>
-                <w:sz w:val="24"/>
-                <w:szCs w:val="24"/>
-              </w:rPr>
-            </w:pPr>
-          </w:p>
-          <w:p>
-            <w:pPr>
-              <w:pStyle w:val="Prrafodelista"/>
-              <w:numPr>
-                <w:ilvl w:val="0"/>
-                <w:numId w:val="5"/>
-              </w:numPr>
-              <w:rPr>
-                <w:rFonts w:cstheme="minorHAnsi"/>
-                <w:sz w:val="24"/>
-                <w:szCs w:val="24"/>
-              </w:rPr>
-            </w:pPr>
-            <w:r>
-              <w:rPr>
-                <w:rFonts w:cstheme="minorHAnsi"/>
-                <w:sz w:val="24"/>
-                <w:szCs w:val="24"/>
-              </w:rPr>
-              <w:t>El procesamiento de los datos para su visualización en el sistema ser capaz de realizarse en tiempos que no superen el minuto.</w:t>
             </w:r>
           </w:p>
           <w:p>
@@ -1216,6 +1249,42 @@
               </w:rPr>
               <w:t>Video final.</w:t>
             </w:r>
+          </w:p>
+          <w:p>
+            <w:pPr>
+              <w:rPr>
+                <w:rFonts w:cstheme="minorHAnsi"/>
+                <w:sz w:val="24"/>
+                <w:szCs w:val="24"/>
+              </w:rPr>
+            </w:pPr>
+          </w:p>
+          <w:p>
+            <w:pPr>
+              <w:rPr>
+                <w:rFonts w:cstheme="minorHAnsi"/>
+                <w:sz w:val="24"/>
+                <w:szCs w:val="24"/>
+              </w:rPr>
+            </w:pPr>
+          </w:p>
+          <w:p>
+            <w:pPr>
+              <w:rPr>
+                <w:rFonts w:cstheme="minorHAnsi"/>
+                <w:sz w:val="24"/>
+                <w:szCs w:val="24"/>
+              </w:rPr>
+            </w:pPr>
+          </w:p>
+          <w:p>
+            <w:pPr>
+              <w:rPr>
+                <w:rFonts w:cstheme="minorHAnsi"/>
+                <w:sz w:val="24"/>
+                <w:szCs w:val="24"/>
+              </w:rPr>
+            </w:pPr>
           </w:p>
           <w:p>
             <w:pPr>

</xml_diff>